<commit_message>
About finished up the experimental setup part. Next is how the different intensity measurements are used to get absorbance.
</commit_message>
<xml_diff>
--- a/Cascading thesis/1. QCL spectroscopy measurements/QCL spectroscopy measurement.docx
+++ b/Cascading thesis/1. QCL spectroscopy measurements/QCL spectroscopy measurement.docx
@@ -38,6 +38,9 @@
       <w:r>
         <w:t>How to get concentration from light</w:t>
       </w:r>
+      <w:r>
+        <w:t>, and relation to absorbance</w:t>
+      </w:r>
     </w:p>
     <w:p>
       <w:pPr>
@@ -60,16 +63,7 @@
         </w:numPr>
       </w:pPr>
       <w:r>
-        <w:t xml:space="preserve">How </w:t>
-      </w:r>
-      <w:r>
-        <w:t>absorbance spectrum of gas</w:t>
-      </w:r>
-      <w:r>
-        <w:t xml:space="preserve"> is </w:t>
-      </w:r>
-      <w:r>
-        <w:t>determined from measured intensity</w:t>
+        <w:t>Sources of noise still left (cannot defend the workings and elimination of other noise sources)</w:t>
       </w:r>
     </w:p>
     <w:p>
@@ -81,10 +75,13 @@
         </w:numPr>
       </w:pPr>
       <w:r>
-        <w:t xml:space="preserve">All sources of noise and how they are </w:t>
-      </w:r>
-      <w:r>
-        <w:t>eliminated</w:t>
+        <w:t>(</w:t>
+      </w:r>
+      <w:r>
+        <w:t>Link to appendix for list of components</w:t>
+      </w:r>
+      <w:r>
+        <w:t>) not necessary if not meant to be reproducible</w:t>
       </w:r>
     </w:p>
     <w:p>
@@ -96,24 +93,6 @@
         </w:numPr>
       </w:pPr>
       <w:r>
-        <w:t>(</w:t>
-      </w:r>
-      <w:r>
-        <w:t>Link to appendix for list of components</w:t>
-      </w:r>
-      <w:r>
-        <w:t>) not necessary if not meant to be reproducible</w:t>
-      </w:r>
-    </w:p>
-    <w:p>
-      <w:pPr>
-        <w:pStyle w:val="ListParagraph"/>
-        <w:numPr>
-          <w:ilvl w:val="0"/>
-          <w:numId w:val="1"/>
-        </w:numPr>
-      </w:pPr>
-      <w:r>
         <w:t>Wavenumber range and other limitations</w:t>
       </w:r>
     </w:p>
@@ -132,6 +111,18 @@
     </w:p>
     <w:p>
       <w:r>
+        <w:t>Measurements on the gas are performed with a spectroscopy setup</w:t>
+      </w:r>
+      <w:r>
+        <w:t xml:space="preserve"> </w:t>
+      </w:r>
+      <w:r>
+        <w:t>using a quantum cascade laser</w:t>
+      </w:r>
+      <w:r>
+        <w:t xml:space="preserve">. </w:t>
+      </w:r>
+      <w:r>
         <w:t>T</w:t>
       </w:r>
       <w:r>
@@ -141,7 +132,7 @@
         <w:t xml:space="preserve"> various </w:t>
       </w:r>
       <w:r>
-        <w:t>the components and conditions of the measurement setup that influence</w:t>
+        <w:t>components and conditions of the measurement setup that influence</w:t>
       </w:r>
       <w:r>
         <w:t xml:space="preserve"> </w:t>
@@ -183,15 +174,7 @@
         <w:t xml:space="preserve">. </w:t>
       </w:r>
       <w:r>
-        <w:t xml:space="preserve">For a more in depth analysis and reproducibility of the setup, refer to A. Reyes </w:t>
-      </w:r>
-      <w:proofErr w:type="gramStart"/>
-      <w:r>
-        <w:t>Reyes[</w:t>
-      </w:r>
-      <w:proofErr w:type="gramEnd"/>
-      <w:r>
-        <w:t xml:space="preserve">REF]. </w:t>
+        <w:t xml:space="preserve">For a more in depth analysis and reproducibility of the setup, refer to A. Reyes Reyes[REF]. </w:t>
       </w:r>
     </w:p>
     <w:p>
@@ -204,16 +187,8 @@
         <w:rPr>
           <w:b/>
         </w:rPr>
-        <w:t>(</w:t>
-      </w:r>
-      <w:proofErr w:type="gramStart"/>
-      <w:r>
-        <w:rPr>
-          <w:b/>
-        </w:rPr>
-        <w:t>concentration</w:t>
-      </w:r>
-      <w:proofErr w:type="gramEnd"/>
+        <w:t>(concentration</w:t>
+      </w:r>
       <w:r>
         <w:rPr>
           <w:b/>
@@ -240,48 +215,112 @@
     </w:p>
     <w:p>
       <w:r>
-        <w:t>\begin{equation</w:t>
-      </w:r>
-      <w:proofErr w:type="gramStart"/>
+        <w:t>\begin{equation}</w:t>
+      </w:r>
+      <w:r>
+        <w:br/>
+      </w:r>
+      <w:r>
+        <w:t xml:space="preserve">I_o </w:t>
+      </w:r>
+      <w:r>
+        <w:t>(\lambda,C)</w:t>
+      </w:r>
+      <w:r>
+        <w:t>= I_i10^{-A(</w:t>
+      </w:r>
+      <w:r>
+        <w:t>\lambda,C</w:t>
+      </w:r>
+      <w:r>
+        <w:t>)</w:t>
+      </w:r>
+    </w:p>
+    <w:p>
+      <w:r>
+        <w:t>\end{equation}</w:t>
+      </w:r>
+    </w:p>
+    <w:p>
+      <w:r>
+        <w:t xml:space="preserve">with </w:t>
+      </w:r>
+      <w:r>
+        <w:t>\begin{equation}</w:t>
+      </w:r>
+    </w:p>
+    <w:p>
+      <w:r>
+        <w:t>A(lambda</w:t>
+      </w:r>
+      <w:r>
+        <w:t>,C</w:t>
+      </w:r>
+      <w:r>
+        <w:t xml:space="preserve">) = </w:t>
+      </w:r>
+      <w:r>
+        <w:t>\</w:t>
+      </w:r>
+      <w:r>
+        <w:t>sum</w:t>
+      </w:r>
+      <w:r>
+        <w:t>_{</w:t>
+      </w:r>
+      <w:r>
+        <w:t>c_mol</w:t>
+      </w:r>
+      <w:r>
+        <w:t xml:space="preserve"> \in </w:t>
+      </w:r>
+      <w:r>
+        <w:t>C,\epsilon_mo</w:t>
+      </w:r>
+      <w:r>
+        <w:t>l</w:t>
+      </w:r>
+      <w:r>
+        <w:t>(\lambda)</w:t>
+      </w:r>
+      <w:r>
+        <w:t xml:space="preserve"> \in \Epsilon</w:t>
+      </w:r>
+      <w:r>
+        <w:t>(\lambda)</w:t>
+      </w:r>
       <w:r>
         <w:t>}</w:t>
       </w:r>
-      <w:proofErr w:type="gramEnd"/>
-      <w:r>
-        <w:br/>
-      </w:r>
-      <w:proofErr w:type="spellStart"/>
-      <w:r>
-        <w:t>I_o</w:t>
-      </w:r>
-      <w:proofErr w:type="spellEnd"/>
       <w:r>
         <w:t xml:space="preserve"> </w:t>
       </w:r>
       <w:r>
-        <w:t>(\</w:t>
-      </w:r>
-      <w:proofErr w:type="spellStart"/>
-      <w:r>
-        <w:t>lambda,C</w:t>
-      </w:r>
-      <w:proofErr w:type="spellEnd"/>
-      <w:r>
-        <w:t>)</w:t>
-      </w:r>
-      <w:r>
-        <w:t>= I_i10^{-A(</w:t>
+        <w:t>\epsilon</w:t>
+      </w:r>
+      <w:r>
+        <w:t>_mol</w:t>
+      </w:r>
+      <w:r>
+        <w:t>(</w:t>
       </w:r>
       <w:r>
         <w:t>\</w:t>
       </w:r>
-      <w:proofErr w:type="spellStart"/>
-      <w:r>
-        <w:t>lambda,C</w:t>
-      </w:r>
-      <w:proofErr w:type="spellEnd"/>
-      <w:r>
-        <w:t>)</w:t>
+      <w:r>
+        <w:t>lambda)*c</w:t>
+      </w:r>
+      <w:r>
+        <w:t>_</w:t>
+      </w:r>
+      <w:r>
+        <w:t>mol</w:t>
+      </w:r>
+      <w:r>
+        <w:t>*l</w:t>
+      </w:r>
+      <w:r>
+        <w:t>$</w:t>
       </w:r>
     </w:p>
     <w:p>
@@ -290,248 +329,85 @@
       </w:r>
     </w:p>
     <w:p>
-      <w:proofErr w:type="gramStart"/>
-      <w:r>
-        <w:t>with</w:t>
-      </w:r>
-      <w:proofErr w:type="gramEnd"/>
+      <w:r>
+        <w:t>where $</w:t>
+      </w:r>
+      <w:r>
+        <w:t>C</w:t>
+      </w:r>
+      <w:r>
+        <w:t>$</w:t>
+      </w:r>
+      <w:r>
+        <w:t xml:space="preserve"> and $\Epsilon</w:t>
+      </w:r>
+      <w:r>
+        <w:t>(\lambda)</w:t>
+      </w:r>
+      <w:r>
+        <w:t>$</w:t>
+      </w:r>
+      <w:r>
+        <w:t xml:space="preserve"> denote the set of all </w:t>
+      </w:r>
+      <w:r>
+        <w:t xml:space="preserve">concentrations </w:t>
+      </w:r>
+      <w:r>
+        <w:t xml:space="preserve">and the set of all molar absorptivities respectively </w:t>
+      </w:r>
+      <w:r>
+        <w:t xml:space="preserve">of </w:t>
+      </w:r>
+      <w:r>
+        <w:t>the molecules in the gas.</w:t>
+      </w:r>
+    </w:p>
+    <w:p>
+      <w:r>
+        <w:t>The Beer-Lambert law states a relatio</w:t>
+      </w:r>
+      <w:r>
+        <w:t>n between light with intensity $I_i$</w:t>
+      </w:r>
       <w:r>
         <w:t xml:space="preserve"> </w:t>
       </w:r>
       <w:r>
-        <w:t>\begin{equation}</w:t>
-      </w:r>
-    </w:p>
-    <w:p>
-      <w:proofErr w:type="gramStart"/>
-      <w:r>
-        <w:t>A(</w:t>
-      </w:r>
-      <w:proofErr w:type="spellStart"/>
-      <w:proofErr w:type="gramEnd"/>
-      <w:r>
-        <w:t>lambda</w:t>
-      </w:r>
-      <w:r>
-        <w:t>,C</w:t>
-      </w:r>
-      <w:proofErr w:type="spellEnd"/>
-      <w:r>
-        <w:t xml:space="preserve">) = </w:t>
-      </w:r>
-      <w:r>
-        <w:t>\</w:t>
-      </w:r>
-      <w:r>
-        <w:t>sum</w:t>
-      </w:r>
-      <w:r>
-        <w:t>_{</w:t>
-      </w:r>
-      <w:proofErr w:type="spellStart"/>
-      <w:r>
-        <w:t>c_mol</w:t>
-      </w:r>
-      <w:proofErr w:type="spellEnd"/>
-      <w:r>
-        <w:t xml:space="preserve"> \in </w:t>
-      </w:r>
-      <w:r>
-        <w:t>C,\</w:t>
-      </w:r>
-      <w:proofErr w:type="spellStart"/>
-      <w:r>
-        <w:t>epsilon_mo</w:t>
-      </w:r>
-      <w:r>
-        <w:t>l</w:t>
-      </w:r>
-      <w:proofErr w:type="spellEnd"/>
-      <w:r>
-        <w:t>(\lambda)</w:t>
-      </w:r>
-      <w:r>
-        <w:t xml:space="preserve"> \in \Epsilon</w:t>
-      </w:r>
-      <w:r>
-        <w:t>(\lambda)</w:t>
-      </w:r>
-      <w:r>
-        <w:t>}</w:t>
+        <w:t>entering a gas, its absorbance $A(</w:t>
+      </w:r>
+      <w:r>
+        <w:t>\lambda</w:t>
+      </w:r>
+      <w:r>
+        <w:t>)$</w:t>
       </w:r>
       <w:r>
         <w:t xml:space="preserve"> </w:t>
       </w:r>
       <w:r>
-        <w:t>\</w:t>
-      </w:r>
-      <w:proofErr w:type="spellStart"/>
-      <w:r>
-        <w:t>epsilon</w:t>
-      </w:r>
-      <w:r>
-        <w:t>_mol</w:t>
-      </w:r>
-      <w:proofErr w:type="spellEnd"/>
-      <w:r>
-        <w:t>(</w:t>
-      </w:r>
-      <w:r>
-        <w:t>\</w:t>
-      </w:r>
-      <w:r>
-        <w:t>lambda)*</w:t>
-      </w:r>
-      <w:proofErr w:type="spellStart"/>
-      <w:r>
-        <w:t>c</w:t>
-      </w:r>
-      <w:r>
-        <w:t>_</w:t>
+        <w:t xml:space="preserve">by the gas, and its </w:t>
+      </w:r>
+      <w:r>
+        <w:t xml:space="preserve">intensity $I_o$ as it exits the gas. </w:t>
+      </w:r>
+      <w:r>
+        <w:t>T</w:t>
+      </w:r>
+      <w:r>
+        <w:t xml:space="preserve">he absorbance is a function of the </w:t>
+      </w:r>
+      <w:r>
+        <w:t xml:space="preserve">interaction length $l$ of the light with the gas, and the </w:t>
+      </w:r>
+      <w:r>
+        <w:t>concentration $c_</w:t>
       </w:r>
       <w:r>
         <w:t>mol</w:t>
       </w:r>
-      <w:proofErr w:type="spellEnd"/>
-      <w:r>
-        <w:t>*l</w:t>
-      </w:r>
-      <w:r>
-        <w:t>$</w:t>
-      </w:r>
-    </w:p>
-    <w:p>
-      <w:r>
-        <w:t>\end{equation}</w:t>
-      </w:r>
-    </w:p>
-    <w:p>
-      <w:proofErr w:type="gramStart"/>
-      <w:r>
-        <w:t>where</w:t>
-      </w:r>
-      <w:proofErr w:type="gramEnd"/>
-      <w:r>
-        <w:t xml:space="preserve"> $</w:t>
-      </w:r>
-      <w:r>
-        <w:t>C</w:t>
-      </w:r>
-      <w:r>
-        <w:t>$</w:t>
-      </w:r>
-      <w:r>
-        <w:t xml:space="preserve"> and $\Epsilon</w:t>
-      </w:r>
-      <w:r>
-        <w:t>(\lambda)</w:t>
-      </w:r>
-      <w:r>
-        <w:t>$</w:t>
-      </w:r>
-      <w:r>
-        <w:t xml:space="preserve"> denote the set of all </w:t>
-      </w:r>
-      <w:r>
-        <w:t xml:space="preserve">concentrations </w:t>
-      </w:r>
-      <w:r>
-        <w:t xml:space="preserve">and the set of all molar </w:t>
-      </w:r>
-      <w:proofErr w:type="spellStart"/>
-      <w:r>
-        <w:t>absorptivities</w:t>
-      </w:r>
-      <w:proofErr w:type="spellEnd"/>
-      <w:r>
-        <w:t xml:space="preserve"> respectively </w:t>
-      </w:r>
-      <w:r>
-        <w:t xml:space="preserve">of </w:t>
-      </w:r>
-      <w:r>
-        <w:t>the molecules in the gas.</w:t>
-      </w:r>
-    </w:p>
-    <w:p>
-      <w:r>
-        <w:t>The Beer-Lambert law states a relatio</w:t>
-      </w:r>
-      <w:r>
-        <w:t>n between light with intensity $</w:t>
-      </w:r>
-      <w:proofErr w:type="spellStart"/>
-      <w:r>
-        <w:t>I_i</w:t>
-      </w:r>
-      <w:proofErr w:type="spellEnd"/>
-      <w:r>
-        <w:t>$</w:t>
-      </w:r>
-      <w:r>
-        <w:t xml:space="preserve"> </w:t>
-      </w:r>
-      <w:r>
-        <w:t>entering a gas, its absorbance $</w:t>
-      </w:r>
-      <w:proofErr w:type="gramStart"/>
-      <w:r>
-        <w:t>A(</w:t>
-      </w:r>
-      <w:proofErr w:type="gramEnd"/>
-      <w:r>
-        <w:t>\lambda</w:t>
-      </w:r>
-      <w:r>
-        <w:t>)$</w:t>
-      </w:r>
-      <w:r>
-        <w:t xml:space="preserve"> </w:t>
-      </w:r>
-      <w:r>
-        <w:t xml:space="preserve">by the gas, and its </w:t>
-      </w:r>
-      <w:r>
-        <w:t>intensity $</w:t>
-      </w:r>
-      <w:proofErr w:type="spellStart"/>
-      <w:r>
-        <w:t>I_o</w:t>
-      </w:r>
-      <w:proofErr w:type="spellEnd"/>
-      <w:r>
-        <w:t xml:space="preserve">$ as it exits the gas. </w:t>
-      </w:r>
-      <w:r>
-        <w:t>T</w:t>
-      </w:r>
-      <w:r>
-        <w:t xml:space="preserve">he absorbance is a function of the </w:t>
-      </w:r>
-      <w:r>
-        <w:t xml:space="preserve">interaction length $l$ of the light with the gas, and the </w:t>
-      </w:r>
-      <w:r>
-        <w:t>concentration $</w:t>
-      </w:r>
-      <w:proofErr w:type="spellStart"/>
-      <w:r>
-        <w:t>c_</w:t>
-      </w:r>
-      <w:r>
-        <w:t>mol</w:t>
-      </w:r>
-      <w:proofErr w:type="spellEnd"/>
-      <w:r>
-        <w:t>$ and the molar absorptivity $\</w:t>
-      </w:r>
-      <w:proofErr w:type="gramStart"/>
-      <w:r>
-        <w:t>epsilon(</w:t>
-      </w:r>
-      <w:proofErr w:type="gramEnd"/>
-      <w:r>
-        <w:t>\lambda)$ of the different molecules in the gas</w:t>
+      <w:r>
+        <w:t>$ and the molar absorptivity $\epsilon(\lambda)$ of the different molecules in the gas</w:t>
       </w:r>
       <w:r>
         <w:t xml:space="preserve">. </w:t>
@@ -550,76 +426,179 @@
         <w:rPr>
           <w:b/>
         </w:rPr>
-        <w:t>(</w:t>
-      </w:r>
-      <w:proofErr w:type="gramStart"/>
+        <w:t>(travel path of light)</w:t>
+      </w:r>
+    </w:p>
+    <w:p>
+      <w:r>
+        <w:t>To find the concentration of compounds within a gas the following spectroscopy setup is used:</w:t>
+      </w:r>
+    </w:p>
+    <w:p>
+      <w:r>
+        <w:t>[Picture of setup and diagram of setup</w:t>
+      </w:r>
+      <w:r>
+        <w:t xml:space="preserve"> (Zhe’s diagram p.20 of report)</w:t>
+      </w:r>
+      <w:r>
+        <w:t>]</w:t>
+      </w:r>
+    </w:p>
+    <w:p>
+      <w:r>
+        <w:lastRenderedPageBreak/>
+        <w:t xml:space="preserve">[figure a: Picture of the quantum cascade laser spectroscopy setup as used for measuring. </w:t>
+      </w:r>
+    </w:p>
+    <w:p>
+      <w:r>
+        <w:t>Figure b: Diagram of the spectroscopy setup.]</w:t>
+      </w:r>
+    </w:p>
+    <w:p>
+      <w:r>
+        <w:t>Begin{comment}</w:t>
+      </w:r>
+    </w:p>
+    <w:p>
       <w:r>
         <w:rPr>
-          <w:b/>
+          <w:i/>
         </w:rPr>
-        <w:t>travel</w:t>
-      </w:r>
-      <w:proofErr w:type="gramEnd"/>
-      <w:r>
-        <w:rPr>
-          <w:b/>
-        </w:rPr>
-        <w:t xml:space="preserve"> path of light)</w:t>
-      </w:r>
-    </w:p>
-    <w:p>
-      <w:r>
-        <w:t>To find the concentration of compounds within a gas the following spectroscopy setup is used:</w:t>
-      </w:r>
-    </w:p>
-    <w:p>
-      <w:r>
-        <w:t>[Picture of setup and diagram of setup]</w:t>
-      </w:r>
-    </w:p>
-    <w:p>
-      <w:r>
-        <w:lastRenderedPageBreak/>
-        <w:t>[</w:t>
-      </w:r>
-      <w:proofErr w:type="gramStart"/>
-      <w:r>
-        <w:t>figure</w:t>
-      </w:r>
-      <w:proofErr w:type="gramEnd"/>
-      <w:r>
-        <w:t xml:space="preserve"> a: Picture of the quantum cascade laser spectroscopy setup as used for measuring. </w:t>
-      </w:r>
-    </w:p>
-    <w:p>
-      <w:r>
-        <w:t>Figure b: Diagram of the spectroscopy setup.]</w:t>
-      </w:r>
-    </w:p>
-    <w:p>
-      <w:r>
-        <w:t xml:space="preserve">By way of its </w:t>
-      </w:r>
-      <w:commentRangeStart w:id="0"/>
-      <w:r>
-        <w:t xml:space="preserve">construction the QCL emits different </w:t>
-      </w:r>
-      <w:commentRangeEnd w:id="0"/>
+        <w:t>The</w:t>
+      </w:r>
       <w:r>
         <w:rPr>
           <w:rStyle w:val="CommentReference"/>
+          <w:i/>
         </w:rPr>
-        <w:commentReference w:id="0"/>
-      </w:r>
-      <w:r>
-        <w:t>wavenumbers of light simultaneously. Since the CCD cameras used detect the intensity of the light without differentiating between the v</w:t>
-      </w:r>
-      <w:bookmarkStart w:id="1" w:name="_GoBack"/>
-      <w:bookmarkEnd w:id="1"/>
-      <w:r>
-        <w:t>arious waves</w:t>
-      </w:r>
-    </w:p>
+        <w:t/>
+      </w:r>
+      <w:r>
+        <w:rPr>
+          <w:i/>
+        </w:rPr>
+        <w:t xml:space="preserve"> gain medium of the laser consists of alternating layers of semiconductor material which have different band gaps. The thickness of the layers is constructed such that the valence band of one layer coincides with the conduction band of the next layer. By virtue of the electrons being able to travel from the conduction band of one material to the valence band of the next layer, a voltage over the medium results in the QCL emitting light of different wavenumbers simultaneously.</w:t>
+      </w:r>
+    </w:p>
+    <w:p>
+      <w:r>
+        <w:t>End{comment}</w:t>
+      </w:r>
+    </w:p>
+    <w:p>
+      <w:r>
+        <w:t xml:space="preserve">By way of its </w:t>
+      </w:r>
+      <w:r>
+        <w:t>design</w:t>
+      </w:r>
+      <w:r>
+        <w:t xml:space="preserve"> the QCL emits different </w:t>
+      </w:r>
+      <w:r>
+        <w:t xml:space="preserve">wavenumbers of light simultaneously. </w:t>
+      </w:r>
+      <w:r>
+        <w:t>T</w:t>
+      </w:r>
+      <w:r>
+        <w:t>he CCD cameras used detect</w:t>
+      </w:r>
+      <w:r>
+        <w:t>s</w:t>
+      </w:r>
+      <w:r>
+        <w:t xml:space="preserve"> the intensity of the light without differentiating between the various wave</w:t>
+      </w:r>
+      <w:r>
+        <w:t>numbers</w:t>
+      </w:r>
+      <w:r>
+        <w:t>.</w:t>
+      </w:r>
+      <w:r>
+        <w:t xml:space="preserve"> </w:t>
+      </w:r>
+      <w:r>
+        <w:t>Since intensity per wavenumber is a necessity, a</w:t>
+      </w:r>
+      <w:r>
+        <w:t xml:space="preserve"> diffraction grating mounted on a piëzo is used to select a single wavenumber.</w:t>
+      </w:r>
+      <w:r>
+        <w:t xml:space="preserve"> </w:t>
+      </w:r>
+      <w:r>
+        <w:t xml:space="preserve">The </w:t>
+      </w:r>
+      <w:r>
+        <w:t>wavenumber allowed depends on the effective spacing of the grating, which is determined by t</w:t>
+      </w:r>
+      <w:r>
+        <w:t xml:space="preserve">he </w:t>
+      </w:r>
+      <w:r>
+        <w:t xml:space="preserve">actual spacing and the </w:t>
+      </w:r>
+      <w:r>
+        <w:t>incident angle of the light on the grating</w:t>
+      </w:r>
+      <w:r>
+        <w:t>. The incident angle</w:t>
+      </w:r>
+      <w:r>
+        <w:t xml:space="preserve"> is controlled by applying a voltage over the piëzo.</w:t>
+      </w:r>
+      <w:r>
+        <w:t xml:space="preserve"> Two QCL’s are arranged such that together they can scan over the wavenumber range of 8</w:t>
+      </w:r>
+      <w:r>
+        <w:t xml:space="preserve">32 $cm^{-1}$ to 1263 $cm^{-1}$. </w:t>
+      </w:r>
+      <w:r>
+        <w:t>The next chapter [REF] shows the measured signal and its noise, most of which can be assigned to the hysteresis occurring in the piëzo element as according to A. Reyes Reyes [REF]</w:t>
+      </w:r>
+      <w:bookmarkStart w:id="0" w:name="_GoBack"/>
+      <w:bookmarkEnd w:id="0"/>
+      <w:r>
+        <w:t>.</w:t>
+      </w:r>
+    </w:p>
+    <w:p>
+      <w:r>
+        <w:t xml:space="preserve">From the laser the light is branched using a beam </w:t>
+      </w:r>
+      <w:r>
+        <w:t>splitter</w:t>
+      </w:r>
+      <w:r>
+        <w:t xml:space="preserve"> with one </w:t>
+      </w:r>
+      <w:r>
+        <w:t>beam</w:t>
+      </w:r>
+      <w:r>
+        <w:t xml:space="preserve"> going to a detector</w:t>
+      </w:r>
+      <w:r>
+        <w:t>,</w:t>
+      </w:r>
+      <w:r>
+        <w:t xml:space="preserve"> and the other send through the cavity in which the gas to examine sits. </w:t>
+      </w:r>
+      <w:r>
+        <w:t xml:space="preserve">Part of the light is absorbed in the cavity as according to the absorbance profiles of the molecules constituting the gas. The remaining light </w:t>
+      </w:r>
+      <w:r>
+        <w:t>exits the cavity and is measured at the next detector. These two detectors measure the light entering the gas $I_i$ and the light exiting the gas $I_o$ as necessary to determine the total absorbance in accordance with equation [REF].</w:t>
+      </w:r>
+      <w:r>
+        <w:t xml:space="preserve"> The length of interaction of the light with the gas $variable$ is measured using a laser distance meter [REF Zhe].</w:t>
+      </w:r>
+    </w:p>
+    <w:p/>
     <w:sectPr>
       <w:pgSz w:w="12240" w:h="15840"/>
       <w:pgMar w:top="1440" w:right="1440" w:bottom="1440" w:left="1440" w:header="720" w:footer="720" w:gutter="0"/>
@@ -628,77 +607,6 @@
     </w:sectPr>
   </w:body>
 </w:document>
-</file>
-
-<file path=word/comments.xml><?xml version="1.0" encoding="utf-8"?>
-<w:comments xmlns:wpc="http://schemas.microsoft.com/office/word/2010/wordprocessingCanvas" xmlns:mc="http://schemas.openxmlformats.org/markup-compatibility/2006" xmlns:o="urn:schemas-microsoft-com:office:office" xmlns:r="http://schemas.openxmlformats.org/officeDocument/2006/relationships" xmlns:m="http://schemas.openxmlformats.org/officeDocument/2006/math" xmlns:v="urn:schemas-microsoft-com:vml" xmlns:wp14="http://schemas.microsoft.com/office/word/2010/wordprocessingDrawing" xmlns:wp="http://schemas.openxmlformats.org/drawingml/2006/wordprocessingDrawing" xmlns:w10="urn:schemas-microsoft-com:office:word" xmlns:w="http://schemas.openxmlformats.org/wordprocessingml/2006/main" xmlns:w14="http://schemas.microsoft.com/office/word/2010/wordml" xmlns:w15="http://schemas.microsoft.com/office/word/2012/wordml" xmlns:wpg="http://schemas.microsoft.com/office/word/2010/wordprocessingGroup" xmlns:wpi="http://schemas.microsoft.com/office/word/2010/wordprocessingInk" xmlns:wne="http://schemas.microsoft.com/office/word/2006/wordml" xmlns:wps="http://schemas.microsoft.com/office/word/2010/wordprocessingShape" mc:Ignorable="w14 w15 wp14">
-  <w:comment w:id="0" w:author="Olav Grouwstra" w:date="2015-01-16T13:56:00Z" w:initials="OG">
-    <w:p>
-      <w:pPr>
-        <w:pStyle w:val="CommentText"/>
-        <w:rPr>
-          <w:i/>
-        </w:rPr>
-      </w:pPr>
-      <w:r>
-        <w:rPr>
-          <w:rStyle w:val="CommentReference"/>
-          <w:i/>
-        </w:rPr>
-        <w:annotationRef/>
-      </w:r>
-      <w:r>
-        <w:rPr>
-          <w:rStyle w:val="CommentReference"/>
-          <w:i/>
-        </w:rPr>
-        <w:annotationRef/>
-      </w:r>
-      <w:r>
-        <w:rPr>
-          <w:i/>
-        </w:rPr>
-        <w:t>The</w:t>
-      </w:r>
-      <w:r>
-        <w:rPr>
-          <w:rStyle w:val="CommentReference"/>
-          <w:i/>
-        </w:rPr>
-        <w:annotationRef/>
-      </w:r>
-      <w:r>
-        <w:rPr>
-          <w:i/>
-        </w:rPr>
-        <w:t xml:space="preserve"> gain medium of the laser consists of alternating layers of semiconductor material which have different band gaps. The thickness of the layers is constructed such that the valence band of one layer coincides with the conduction band of the next layer. By virtue </w:t>
-      </w:r>
-      <w:r>
-        <w:rPr>
-          <w:i/>
-        </w:rPr>
-        <w:t xml:space="preserve">of </w:t>
-      </w:r>
-      <w:r>
-        <w:rPr>
-          <w:i/>
-        </w:rPr>
-        <w:t>the electrons being able to travel from the conduction band of one material to the valence band of the next layer, a voltage over the medium results in the QCL emitting light of different wavenumbers simultaneously.</w:t>
-      </w:r>
-    </w:p>
-    <w:p>
-      <w:pPr>
-        <w:pStyle w:val="CommentText"/>
-      </w:pPr>
-    </w:p>
-  </w:comment>
-</w:comments>
-</file>
-
-<file path=word/commentsExtended.xml><?xml version="1.0" encoding="utf-8"?>
-<w15:commentsEx xmlns:wpc="http://schemas.microsoft.com/office/word/2010/wordprocessingCanvas" xmlns:mc="http://schemas.openxmlformats.org/markup-compatibility/2006" xmlns:o="urn:schemas-microsoft-com:office:office" xmlns:r="http://schemas.openxmlformats.org/officeDocument/2006/relationships" xmlns:m="http://schemas.openxmlformats.org/officeDocument/2006/math" xmlns:v="urn:schemas-microsoft-com:vml" xmlns:wp14="http://schemas.microsoft.com/office/word/2010/wordprocessingDrawing" xmlns:wp="http://schemas.openxmlformats.org/drawingml/2006/wordprocessingDrawing" xmlns:w10="urn:schemas-microsoft-com:office:word" xmlns:w="http://schemas.openxmlformats.org/wordprocessingml/2006/main" xmlns:w14="http://schemas.microsoft.com/office/word/2010/wordml" xmlns:w15="http://schemas.microsoft.com/office/word/2012/wordml" xmlns:wpg="http://schemas.microsoft.com/office/word/2010/wordprocessingGroup" xmlns:wpi="http://schemas.microsoft.com/office/word/2010/wordprocessingInk" xmlns:wne="http://schemas.microsoft.com/office/word/2006/wordml" xmlns:wps="http://schemas.microsoft.com/office/word/2010/wordprocessingShape" mc:Ignorable="w14 w15 wp14">
-  <w15:commentEx w15:paraId="2747C912" w15:done="0"/>
-</w15:commentsEx>
 </file>
 
 <file path=word/numbering.xml><?xml version="1.0" encoding="utf-8"?>
@@ -820,14 +728,6 @@
     <w:abstractNumId w:val="0"/>
   </w:num>
 </w:numbering>
-</file>
-
-<file path=word/people.xml><?xml version="1.0" encoding="utf-8"?>
-<w15:people xmlns:wpc="http://schemas.microsoft.com/office/word/2010/wordprocessingCanvas" xmlns:mc="http://schemas.openxmlformats.org/markup-compatibility/2006" xmlns:o="urn:schemas-microsoft-com:office:office" xmlns:r="http://schemas.openxmlformats.org/officeDocument/2006/relationships" xmlns:m="http://schemas.openxmlformats.org/officeDocument/2006/math" xmlns:v="urn:schemas-microsoft-com:vml" xmlns:wp14="http://schemas.microsoft.com/office/word/2010/wordprocessingDrawing" xmlns:wp="http://schemas.openxmlformats.org/drawingml/2006/wordprocessingDrawing" xmlns:w10="urn:schemas-microsoft-com:office:word" xmlns:w="http://schemas.openxmlformats.org/wordprocessingml/2006/main" xmlns:w14="http://schemas.microsoft.com/office/word/2010/wordml" xmlns:w15="http://schemas.microsoft.com/office/word/2012/wordml" xmlns:wpg="http://schemas.microsoft.com/office/word/2010/wordprocessingGroup" xmlns:wpi="http://schemas.microsoft.com/office/word/2010/wordprocessingInk" xmlns:wne="http://schemas.microsoft.com/office/word/2006/wordml" xmlns:wps="http://schemas.microsoft.com/office/word/2010/wordprocessingShape" mc:Ignorable="w14 w15 wp14">
-  <w15:person w15:author="Olav Grouwstra">
-    <w15:presenceInfo w15:providerId="Windows Live" w15:userId="3defdc8e9991bc54"/>
-  </w15:person>
-</w15:people>
 </file>
 
 <file path=word/styles.xml><?xml version="1.0" encoding="utf-8"?>

</xml_diff>

<commit_message>
Finished second draft of wavenumber calibration text. Next: add figures to it. Removed a useless letter C in comment at start of raw_data_to_absorbance.
</commit_message>
<xml_diff>
--- a/Cascading thesis/1. QCL spectroscopy measurements/QCL spectroscopy measurement.docx
+++ b/Cascading thesis/1. QCL spectroscopy measurements/QCL spectroscopy measurement.docx
@@ -117,10 +117,7 @@
         <w:t xml:space="preserve"> </w:t>
       </w:r>
       <w:r>
-        <w:t>using a quantum cascade laser</w:t>
-      </w:r>
-      <w:r>
-        <w:t xml:space="preserve">. </w:t>
+        <w:t xml:space="preserve">using a quantum cascade laser. </w:t>
       </w:r>
       <w:r>
         <w:t>T</w:t>
@@ -466,20 +463,7 @@
         <w:rPr>
           <w:i/>
         </w:rPr>
-        <w:t>The</w:t>
-      </w:r>
-      <w:r>
-        <w:rPr>
-          <w:rStyle w:val="CommentReference"/>
-          <w:i/>
-        </w:rPr>
-        <w:t/>
-      </w:r>
-      <w:r>
-        <w:rPr>
-          <w:i/>
-        </w:rPr>
-        <w:t xml:space="preserve"> gain medium of the laser consists of alternating layers of semiconductor material which have different band gaps. The thickness of the layers is constructed such that the valence band of one layer coincides with the conduction band of the next layer. By virtue of the electrons being able to travel from the conduction band of one material to the valence band of the next layer, a voltage over the medium results in the QCL emitting light of different wavenumbers simultaneously.</w:t>
+        <w:t>The gain medium of the laser consists of alternating layers of semiconductor material which have different band gaps. The thickness of the layers is constructed such that the valence band of one layer coincides with the conduction band of the next layer. By virtue of the electrons being able to travel from the conduction band of one material to the valence band of the next layer, a voltage over the medium results in the QCL emitting light of different wavenumbers simultaneously.</w:t>
       </w:r>
     </w:p>
     <w:p>
@@ -504,13 +488,7 @@
         <w:t>T</w:t>
       </w:r>
       <w:r>
-        <w:t>he CCD cameras used detect</w:t>
-      </w:r>
-      <w:r>
-        <w:t>s</w:t>
-      </w:r>
-      <w:r>
-        <w:t xml:space="preserve"> the intensity of the light without differentiating between the various wave</w:t>
+        <w:t>he CCD cameras used detect the intensity of the light without differentiating between the various wave</w:t>
       </w:r>
       <w:r>
         <w:t>numbers</w:t>
@@ -558,12 +536,15 @@
         <w:t xml:space="preserve">32 $cm^{-1}$ to 1263 $cm^{-1}$. </w:t>
       </w:r>
       <w:r>
-        <w:t>The next chapter [REF] shows the measured signal and its noise, most of which can be assigned to the hysteresis occurring in the piëzo element as according to A. Reyes Reyes [REF]</w:t>
+        <w:t xml:space="preserve">The next chapter [REF] shows the measured signal and its noise, most of which can be assigned to the hysteresis occurring in the piëzo element </w:t>
+      </w:r>
+      <w:r>
+        <w:t xml:space="preserve">[A. Reyes Reyes </w:t>
       </w:r>
       <w:bookmarkStart w:id="0" w:name="_GoBack"/>
       <w:bookmarkEnd w:id="0"/>
       <w:r>
-        <w:t>.</w:t>
+        <w:t>REF].</w:t>
       </w:r>
     </w:p>
     <w:p>

</xml_diff>

<commit_message>
Added to story of wavenumber analysis. Added some figures as tikz.
</commit_message>
<xml_diff>
--- a/Cascading thesis/1. QCL spectroscopy measurements/QCL spectroscopy measurement.docx
+++ b/Cascading thesis/1. QCL spectroscopy measurements/QCL spectroscopy measurement.docx
@@ -63,8 +63,13 @@
         </w:numPr>
       </w:pPr>
       <w:r>
-        <w:t>Sources of noise still left (cannot defend the workings and elimination of other noise sources)</w:t>
-      </w:r>
+        <w:t>Mention s</w:t>
+      </w:r>
+      <w:r>
+        <w:t>ource of noise still left (cannot defend the workings and elimination of other noise sources)</w:t>
+      </w:r>
+      <w:bookmarkStart w:id="0" w:name="_GoBack"/>
+      <w:bookmarkEnd w:id="0"/>
     </w:p>
     <w:p>
       <w:pPr>
@@ -78,22 +83,16 @@
         <w:t>(</w:t>
       </w:r>
       <w:r>
-        <w:t>Link to appendix for list of components</w:t>
+        <w:t>L</w:t>
+      </w:r>
+      <w:r>
+        <w:t>ink to appendix for list of comp</w:t>
+      </w:r>
+      <w:r>
+        <w:t>onents</w:t>
       </w:r>
       <w:r>
         <w:t>) not necessary if not meant to be reproducible</w:t>
-      </w:r>
-    </w:p>
-    <w:p>
-      <w:pPr>
-        <w:pStyle w:val="ListParagraph"/>
-        <w:numPr>
-          <w:ilvl w:val="0"/>
-          <w:numId w:val="1"/>
-        </w:numPr>
-      </w:pPr>
-      <w:r>
-        <w:t>Wavenumber range and other limitations</w:t>
       </w:r>
     </w:p>
     <w:p>
@@ -102,6 +101,12 @@
           <w:b/>
         </w:rPr>
       </w:pPr>
+      <w:r>
+        <w:rPr>
+          <w:b/>
+        </w:rPr>
+        <w:t xml:space="preserve"> </w:t>
+      </w:r>
       <w:r>
         <w:rPr>
           <w:b/>
@@ -171,7 +176,15 @@
         <w:t xml:space="preserve">. </w:t>
       </w:r>
       <w:r>
-        <w:t xml:space="preserve">For a more in depth analysis and reproducibility of the setup, refer to A. Reyes Reyes[REF]. </w:t>
+        <w:t xml:space="preserve">For a more in depth analysis and reproducibility of the setup, refer to A. Reyes </w:t>
+      </w:r>
+      <w:proofErr w:type="gramStart"/>
+      <w:r>
+        <w:t>Reyes[</w:t>
+      </w:r>
+      <w:proofErr w:type="gramEnd"/>
+      <w:r>
+        <w:t xml:space="preserve">REF]. </w:t>
       </w:r>
     </w:p>
     <w:p>
@@ -184,8 +197,16 @@
         <w:rPr>
           <w:b/>
         </w:rPr>
-        <w:t>(concentration</w:t>
-      </w:r>
+        <w:t>(</w:t>
+      </w:r>
+      <w:proofErr w:type="gramStart"/>
+      <w:r>
+        <w:rPr>
+          <w:b/>
+        </w:rPr>
+        <w:t>concentration</w:t>
+      </w:r>
+      <w:proofErr w:type="gramEnd"/>
       <w:r>
         <w:rPr>
           <w:b/>
@@ -212,25 +233,164 @@
     </w:p>
     <w:p>
       <w:r>
+        <w:t>\begin{equation</w:t>
+      </w:r>
+      <w:proofErr w:type="gramStart"/>
+      <w:r>
+        <w:t>}</w:t>
+      </w:r>
+      <w:proofErr w:type="gramEnd"/>
+      <w:r>
+        <w:br/>
+      </w:r>
+      <w:proofErr w:type="spellStart"/>
+      <w:r>
+        <w:t>I_o</w:t>
+      </w:r>
+      <w:proofErr w:type="spellEnd"/>
+      <w:r>
+        <w:t xml:space="preserve"> </w:t>
+      </w:r>
+      <w:r>
+        <w:t>(\</w:t>
+      </w:r>
+      <w:proofErr w:type="spellStart"/>
+      <w:r>
+        <w:t>lambda,C</w:t>
+      </w:r>
+      <w:proofErr w:type="spellEnd"/>
+      <w:r>
+        <w:t>)</w:t>
+      </w:r>
+      <w:r>
+        <w:t>= I_i10^{-A(</w:t>
+      </w:r>
+      <w:r>
+        <w:t>\</w:t>
+      </w:r>
+      <w:proofErr w:type="spellStart"/>
+      <w:r>
+        <w:t>lambda,C</w:t>
+      </w:r>
+      <w:proofErr w:type="spellEnd"/>
+      <w:r>
+        <w:t>)</w:t>
+      </w:r>
+    </w:p>
+    <w:p>
+      <w:r>
+        <w:t>\end{equation}</w:t>
+      </w:r>
+    </w:p>
+    <w:p>
+      <w:proofErr w:type="gramStart"/>
+      <w:r>
+        <w:t>with</w:t>
+      </w:r>
+      <w:proofErr w:type="gramEnd"/>
+      <w:r>
+        <w:t xml:space="preserve"> </w:t>
+      </w:r>
+      <w:r>
         <w:t>\begin{equation}</w:t>
       </w:r>
-      <w:r>
-        <w:br/>
-      </w:r>
-      <w:r>
-        <w:t xml:space="preserve">I_o </w:t>
-      </w:r>
-      <w:r>
-        <w:t>(\lambda,C)</w:t>
-      </w:r>
-      <w:r>
-        <w:t>= I_i10^{-A(</w:t>
-      </w:r>
-      <w:r>
-        <w:t>\lambda,C</w:t>
-      </w:r>
-      <w:r>
-        <w:t>)</w:t>
+    </w:p>
+    <w:p>
+      <w:proofErr w:type="gramStart"/>
+      <w:r>
+        <w:t>A(</w:t>
+      </w:r>
+      <w:proofErr w:type="spellStart"/>
+      <w:proofErr w:type="gramEnd"/>
+      <w:r>
+        <w:t>lambda</w:t>
+      </w:r>
+      <w:r>
+        <w:t>,C</w:t>
+      </w:r>
+      <w:proofErr w:type="spellEnd"/>
+      <w:r>
+        <w:t xml:space="preserve">) = </w:t>
+      </w:r>
+      <w:r>
+        <w:t>\</w:t>
+      </w:r>
+      <w:r>
+        <w:t>sum</w:t>
+      </w:r>
+      <w:r>
+        <w:t>_{</w:t>
+      </w:r>
+      <w:proofErr w:type="spellStart"/>
+      <w:r>
+        <w:t>c_mol</w:t>
+      </w:r>
+      <w:proofErr w:type="spellEnd"/>
+      <w:r>
+        <w:t xml:space="preserve"> \in </w:t>
+      </w:r>
+      <w:r>
+        <w:t>C,\</w:t>
+      </w:r>
+      <w:proofErr w:type="spellStart"/>
+      <w:r>
+        <w:t>epsilon_mo</w:t>
+      </w:r>
+      <w:r>
+        <w:t>l</w:t>
+      </w:r>
+      <w:proofErr w:type="spellEnd"/>
+      <w:r>
+        <w:t>(\lambda)</w:t>
+      </w:r>
+      <w:r>
+        <w:t xml:space="preserve"> \in \Epsilon</w:t>
+      </w:r>
+      <w:r>
+        <w:t>(\lambda)</w:t>
+      </w:r>
+      <w:r>
+        <w:t>}</w:t>
+      </w:r>
+      <w:r>
+        <w:t xml:space="preserve"> </w:t>
+      </w:r>
+      <w:r>
+        <w:t>\</w:t>
+      </w:r>
+      <w:proofErr w:type="spellStart"/>
+      <w:r>
+        <w:t>epsilon</w:t>
+      </w:r>
+      <w:r>
+        <w:t>_mol</w:t>
+      </w:r>
+      <w:proofErr w:type="spellEnd"/>
+      <w:r>
+        <w:t>(</w:t>
+      </w:r>
+      <w:r>
+        <w:t>\</w:t>
+      </w:r>
+      <w:r>
+        <w:t>lambda)*</w:t>
+      </w:r>
+      <w:proofErr w:type="spellStart"/>
+      <w:r>
+        <w:t>c</w:t>
+      </w:r>
+      <w:r>
+        <w:t>_</w:t>
+      </w:r>
+      <w:r>
+        <w:t>mol</w:t>
+      </w:r>
+      <w:proofErr w:type="spellEnd"/>
+      <w:r>
+        <w:t>*l</w:t>
+      </w:r>
+      <w:r>
+        <w:t>$</w:t>
       </w:r>
     </w:p>
     <w:p>
@@ -239,172 +399,132 @@
       </w:r>
     </w:p>
     <w:p>
-      <w:r>
-        <w:t xml:space="preserve">with </w:t>
-      </w:r>
-      <w:r>
-        <w:t>\begin{equation}</w:t>
-      </w:r>
-    </w:p>
-    <w:p>
-      <w:r>
-        <w:t>A(lambda</w:t>
-      </w:r>
-      <w:r>
-        <w:t>,C</w:t>
-      </w:r>
-      <w:r>
-        <w:t xml:space="preserve">) = </w:t>
-      </w:r>
-      <w:r>
-        <w:t>\</w:t>
-      </w:r>
-      <w:r>
-        <w:t>sum</w:t>
-      </w:r>
-      <w:r>
-        <w:t>_{</w:t>
-      </w:r>
-      <w:r>
-        <w:t>c_mol</w:t>
-      </w:r>
-      <w:r>
-        <w:t xml:space="preserve"> \in </w:t>
-      </w:r>
-      <w:r>
-        <w:t>C,\epsilon_mo</w:t>
-      </w:r>
-      <w:r>
-        <w:t>l</w:t>
+      <w:proofErr w:type="gramStart"/>
+      <w:r>
+        <w:t>where</w:t>
+      </w:r>
+      <w:proofErr w:type="gramEnd"/>
+      <w:r>
+        <w:t xml:space="preserve"> $</w:t>
+      </w:r>
+      <w:r>
+        <w:t>C</w:t>
+      </w:r>
+      <w:r>
+        <w:t>$</w:t>
+      </w:r>
+      <w:r>
+        <w:t xml:space="preserve"> and $\Epsilon</w:t>
       </w:r>
       <w:r>
         <w:t>(\lambda)</w:t>
       </w:r>
       <w:r>
-        <w:t xml:space="preserve"> \in \Epsilon</w:t>
-      </w:r>
-      <w:r>
-        <w:t>(\lambda)</w:t>
-      </w:r>
-      <w:r>
-        <w:t>}</w:t>
+        <w:t>$</w:t>
+      </w:r>
+      <w:r>
+        <w:t xml:space="preserve"> denote the set of all </w:t>
+      </w:r>
+      <w:r>
+        <w:t xml:space="preserve">concentrations </w:t>
+      </w:r>
+      <w:r>
+        <w:t xml:space="preserve">and the set of all molar </w:t>
+      </w:r>
+      <w:proofErr w:type="spellStart"/>
+      <w:r>
+        <w:t>absorptivities</w:t>
+      </w:r>
+      <w:proofErr w:type="spellEnd"/>
+      <w:r>
+        <w:t xml:space="preserve"> respectively </w:t>
+      </w:r>
+      <w:r>
+        <w:t xml:space="preserve">of </w:t>
+      </w:r>
+      <w:r>
+        <w:t>the molecules in the gas.</w:t>
+      </w:r>
+    </w:p>
+    <w:p>
+      <w:r>
+        <w:t>The Beer-Lambert law states a relatio</w:t>
+      </w:r>
+      <w:r>
+        <w:t>n between light with intensity $</w:t>
+      </w:r>
+      <w:proofErr w:type="spellStart"/>
+      <w:r>
+        <w:t>I_i</w:t>
+      </w:r>
+      <w:proofErr w:type="spellEnd"/>
+      <w:r>
+        <w:t>$</w:t>
       </w:r>
       <w:r>
         <w:t xml:space="preserve"> </w:t>
       </w:r>
       <w:r>
-        <w:t>\epsilon</w:t>
-      </w:r>
-      <w:r>
-        <w:t>_mol</w:t>
-      </w:r>
-      <w:r>
-        <w:t>(</w:t>
-      </w:r>
-      <w:r>
-        <w:t>\</w:t>
-      </w:r>
-      <w:r>
-        <w:t>lambda)*c</w:t>
-      </w:r>
-      <w:r>
-        <w:t>_</w:t>
+        <w:t>entering a gas, its absorbance $</w:t>
+      </w:r>
+      <w:proofErr w:type="gramStart"/>
+      <w:r>
+        <w:t>A(</w:t>
+      </w:r>
+      <w:proofErr w:type="gramEnd"/>
+      <w:r>
+        <w:t>\lambda</w:t>
+      </w:r>
+      <w:r>
+        <w:t>)$</w:t>
+      </w:r>
+      <w:r>
+        <w:t xml:space="preserve"> </w:t>
+      </w:r>
+      <w:r>
+        <w:t xml:space="preserve">by the gas, and its </w:t>
+      </w:r>
+      <w:r>
+        <w:t>intensity $</w:t>
+      </w:r>
+      <w:proofErr w:type="spellStart"/>
+      <w:r>
+        <w:t>I_o</w:t>
+      </w:r>
+      <w:proofErr w:type="spellEnd"/>
+      <w:r>
+        <w:t xml:space="preserve">$ as it exits the gas. </w:t>
+      </w:r>
+      <w:r>
+        <w:t>T</w:t>
+      </w:r>
+      <w:r>
+        <w:t xml:space="preserve">he absorbance is a function of the </w:t>
+      </w:r>
+      <w:r>
+        <w:t xml:space="preserve">interaction length $l$ of the light with the gas, and the </w:t>
+      </w:r>
+      <w:r>
+        <w:t>concentration $</w:t>
+      </w:r>
+      <w:proofErr w:type="spellStart"/>
+      <w:r>
+        <w:t>c_</w:t>
       </w:r>
       <w:r>
         <w:t>mol</w:t>
       </w:r>
-      <w:r>
-        <w:t>*l</w:t>
-      </w:r>
-      <w:r>
-        <w:t>$</w:t>
-      </w:r>
-    </w:p>
-    <w:p>
-      <w:r>
-        <w:t>\end{equation}</w:t>
-      </w:r>
-    </w:p>
-    <w:p>
-      <w:r>
-        <w:t>where $</w:t>
-      </w:r>
-      <w:r>
-        <w:t>C</w:t>
-      </w:r>
-      <w:r>
-        <w:t>$</w:t>
-      </w:r>
-      <w:r>
-        <w:t xml:space="preserve"> and $\Epsilon</w:t>
-      </w:r>
-      <w:r>
-        <w:t>(\lambda)</w:t>
-      </w:r>
-      <w:r>
-        <w:t>$</w:t>
-      </w:r>
-      <w:r>
-        <w:t xml:space="preserve"> denote the set of all </w:t>
-      </w:r>
-      <w:r>
-        <w:t xml:space="preserve">concentrations </w:t>
-      </w:r>
-      <w:r>
-        <w:t xml:space="preserve">and the set of all molar absorptivities respectively </w:t>
-      </w:r>
-      <w:r>
-        <w:t xml:space="preserve">of </w:t>
-      </w:r>
-      <w:r>
-        <w:t>the molecules in the gas.</w:t>
-      </w:r>
-    </w:p>
-    <w:p>
-      <w:r>
-        <w:t>The Beer-Lambert law states a relatio</w:t>
-      </w:r>
-      <w:r>
-        <w:t>n between light with intensity $I_i$</w:t>
-      </w:r>
-      <w:r>
-        <w:t xml:space="preserve"> </w:t>
-      </w:r>
-      <w:r>
-        <w:t>entering a gas, its absorbance $A(</w:t>
-      </w:r>
-      <w:r>
-        <w:t>\lambda</w:t>
-      </w:r>
-      <w:r>
-        <w:t>)$</w:t>
-      </w:r>
-      <w:r>
-        <w:t xml:space="preserve"> </w:t>
-      </w:r>
-      <w:r>
-        <w:t xml:space="preserve">by the gas, and its </w:t>
-      </w:r>
-      <w:r>
-        <w:t xml:space="preserve">intensity $I_o$ as it exits the gas. </w:t>
-      </w:r>
-      <w:r>
-        <w:t>T</w:t>
-      </w:r>
-      <w:r>
-        <w:t xml:space="preserve">he absorbance is a function of the </w:t>
-      </w:r>
-      <w:r>
-        <w:t xml:space="preserve">interaction length $l$ of the light with the gas, and the </w:t>
-      </w:r>
-      <w:r>
-        <w:t>concentration $c_</w:t>
-      </w:r>
-      <w:r>
-        <w:t>mol</w:t>
-      </w:r>
-      <w:r>
-        <w:t>$ and the molar absorptivity $\epsilon(\lambda)$ of the different molecules in the gas</w:t>
+      <w:proofErr w:type="spellEnd"/>
+      <w:r>
+        <w:t>$ and the molar absorptivity $\</w:t>
+      </w:r>
+      <w:proofErr w:type="gramStart"/>
+      <w:r>
+        <w:t>epsilon(</w:t>
+      </w:r>
+      <w:proofErr w:type="gramEnd"/>
+      <w:r>
+        <w:t>\lambda)$ of the different molecules in the gas</w:t>
       </w:r>
       <w:r>
         <w:t xml:space="preserve">. </w:t>
@@ -423,7 +543,21 @@
         <w:rPr>
           <w:b/>
         </w:rPr>
-        <w:t>(travel path of light)</w:t>
+        <w:t>(</w:t>
+      </w:r>
+      <w:proofErr w:type="gramStart"/>
+      <w:r>
+        <w:rPr>
+          <w:b/>
+        </w:rPr>
+        <w:t>travel</w:t>
+      </w:r>
+      <w:proofErr w:type="gramEnd"/>
+      <w:r>
+        <w:rPr>
+          <w:b/>
+        </w:rPr>
+        <w:t xml:space="preserve"> path of light)</w:t>
       </w:r>
     </w:p>
     <w:p>
@@ -436,7 +570,15 @@
         <w:t>[Picture of setup and diagram of setup</w:t>
       </w:r>
       <w:r>
-        <w:t xml:space="preserve"> (Zhe’s diagram p.20 of report)</w:t>
+        <w:t xml:space="preserve"> (</w:t>
+      </w:r>
+      <w:proofErr w:type="spellStart"/>
+      <w:r>
+        <w:t>Zhe’s</w:t>
+      </w:r>
+      <w:proofErr w:type="spellEnd"/>
+      <w:r>
+        <w:t xml:space="preserve"> diagram p.20 of report)</w:t>
       </w:r>
       <w:r>
         <w:t>]</w:t>
@@ -445,7 +587,15 @@
     <w:p>
       <w:r>
         <w:lastRenderedPageBreak/>
-        <w:t xml:space="preserve">[figure a: Picture of the quantum cascade laser spectroscopy setup as used for measuring. </w:t>
+        <w:t>[</w:t>
+      </w:r>
+      <w:proofErr w:type="gramStart"/>
+      <w:r>
+        <w:t>figure</w:t>
+      </w:r>
+      <w:proofErr w:type="gramEnd"/>
+      <w:r>
+        <w:t xml:space="preserve"> a: Picture of the quantum cascade laser spectroscopy setup as used for measuring. </w:t>
       </w:r>
     </w:p>
     <w:p>
@@ -454,8 +604,13 @@
       </w:r>
     </w:p>
     <w:p>
-      <w:r>
-        <w:t>Begin{comment}</w:t>
+      <w:proofErr w:type="gramStart"/>
+      <w:r>
+        <w:t>Begin{</w:t>
+      </w:r>
+      <w:proofErr w:type="gramEnd"/>
+      <w:r>
+        <w:t>comment}</w:t>
       </w:r>
     </w:p>
     <w:p>
@@ -467,8 +622,13 @@
       </w:r>
     </w:p>
     <w:p>
-      <w:r>
-        <w:t>End{comment}</w:t>
+      <w:proofErr w:type="gramStart"/>
+      <w:r>
+        <w:t>End{</w:t>
+      </w:r>
+      <w:proofErr w:type="gramEnd"/>
+      <w:r>
+        <w:t>comment}</w:t>
       </w:r>
     </w:p>
     <w:p>
@@ -533,16 +693,30 @@
         <w:t xml:space="preserve"> Two QCL’s are arranged such that together they can scan over the wavenumber range of 8</w:t>
       </w:r>
       <w:r>
-        <w:t xml:space="preserve">32 $cm^{-1}$ to 1263 $cm^{-1}$. </w:t>
+        <w:t>32 $cm</w:t>
+      </w:r>
+      <w:proofErr w:type="gramStart"/>
+      <w:r>
+        <w:t>^{</w:t>
+      </w:r>
+      <w:proofErr w:type="gramEnd"/>
+      <w:r>
+        <w:t xml:space="preserve">-1}$ to 1263 $cm^{-1}$. </w:t>
       </w:r>
       <w:r>
         <w:t xml:space="preserve">The next chapter [REF] shows the measured signal and its noise, most of which can be assigned to the hysteresis occurring in the piëzo element </w:t>
       </w:r>
       <w:r>
-        <w:t xml:space="preserve">[A. Reyes Reyes </w:t>
-      </w:r>
-      <w:bookmarkStart w:id="0" w:name="_GoBack"/>
-      <w:bookmarkEnd w:id="0"/>
+        <w:t xml:space="preserve">[A. Reyes </w:t>
+      </w:r>
+      <w:proofErr w:type="spellStart"/>
+      <w:r>
+        <w:t>Reyes</w:t>
+      </w:r>
+      <w:proofErr w:type="spellEnd"/>
+      <w:r>
+        <w:t xml:space="preserve"> </w:t>
+      </w:r>
       <w:r>
         <w:t>REF].</w:t>
       </w:r>
@@ -573,10 +747,34 @@
         <w:t xml:space="preserve">Part of the light is absorbed in the cavity as according to the absorbance profiles of the molecules constituting the gas. The remaining light </w:t>
       </w:r>
       <w:r>
-        <w:t>exits the cavity and is measured at the next detector. These two detectors measure the light entering the gas $I_i$ and the light exiting the gas $I_o$ as necessary to determine the total absorbance in accordance with equation [REF].</w:t>
-      </w:r>
-      <w:r>
-        <w:t xml:space="preserve"> The length of interaction of the light with the gas $variable$ is measured using a laser distance meter [REF Zhe].</w:t>
+        <w:t>exits the cavity and is measured at the next detector. These two detectors measure the light entering the gas $</w:t>
+      </w:r>
+      <w:proofErr w:type="spellStart"/>
+      <w:r>
+        <w:t>I_i</w:t>
+      </w:r>
+      <w:proofErr w:type="spellEnd"/>
+      <w:r>
+        <w:t>$ and the light exiting the gas $</w:t>
+      </w:r>
+      <w:proofErr w:type="spellStart"/>
+      <w:r>
+        <w:t>I_o</w:t>
+      </w:r>
+      <w:proofErr w:type="spellEnd"/>
+      <w:r>
+        <w:t>$ as necessary to determine the total absorbance in accordance with equation [REF].</w:t>
+      </w:r>
+      <w:r>
+        <w:t xml:space="preserve"> The length of interaction of the light with the gas $variable$ is measured using a laser distance meter [REF </w:t>
+      </w:r>
+      <w:proofErr w:type="spellStart"/>
+      <w:r>
+        <w:t>Zhe</w:t>
+      </w:r>
+      <w:proofErr w:type="spellEnd"/>
+      <w:r>
+        <w:t>].</w:t>
       </w:r>
     </w:p>
     <w:p/>

</xml_diff>